<commit_message>
Some corrections in the dropdown parameter info in user guide
</commit_message>
<xml_diff>
--- a/BridgeOpsClient/Documentation/Bridge Manager User Guide.docx
+++ b/BridgeOpsClient/Documentation/Bridge Manager User Guide.docx
@@ -305,7 +305,6 @@
                               </w:rPr>
                               <w:tab/>
                             </w:r>
-                            <w:proofErr w:type="gramStart"/>
                             <w:r>
                               <w:rPr>
                                 <w:sz w:val="20"/>
@@ -323,7 +322,6 @@
                               </w:rPr>
                               <w:t>1</w:t>
                             </w:r>
-                            <w:proofErr w:type="gramEnd"/>
                           </w:p>
                           <w:p>
                             <w:pPr>
@@ -362,7 +360,6 @@
                               </w:rPr>
                               <w:tab/>
                             </w:r>
-                            <w:proofErr w:type="gramStart"/>
                             <w:r>
                               <w:rPr>
                                 <w:sz w:val="20"/>
@@ -378,7 +375,6 @@
                               </w:rPr>
                               <w:t>1</w:t>
                             </w:r>
-                            <w:proofErr w:type="gramEnd"/>
                           </w:p>
                           <w:p>
                             <w:pPr>
@@ -410,7 +406,6 @@
                               </w:rPr>
                               <w:tab/>
                             </w:r>
-                            <w:proofErr w:type="gramStart"/>
                             <w:r>
                               <w:rPr>
                                 <w:sz w:val="20"/>
@@ -419,7 +414,6 @@
                               <w:tab/>
                               <w:t xml:space="preserve">  1</w:t>
                             </w:r>
-                            <w:proofErr w:type="gramEnd"/>
                           </w:p>
                           <w:p>
                             <w:pPr>
@@ -444,7 +438,6 @@
                               </w:rPr>
                               <w:tab/>
                             </w:r>
-                            <w:proofErr w:type="gramStart"/>
                             <w:r>
                               <w:rPr>
                                 <w:sz w:val="20"/>
@@ -453,7 +446,6 @@
                               <w:tab/>
                               <w:t xml:space="preserve">  1</w:t>
                             </w:r>
-                            <w:proofErr w:type="gramEnd"/>
                           </w:p>
                           <w:p>
                             <w:pPr>
@@ -485,7 +477,6 @@
                               </w:rPr>
                               <w:tab/>
                             </w:r>
-                            <w:proofErr w:type="gramStart"/>
                             <w:r>
                               <w:rPr>
                                 <w:sz w:val="20"/>
@@ -494,7 +485,6 @@
                               <w:tab/>
                               <w:t xml:space="preserve">  1</w:t>
                             </w:r>
-                            <w:proofErr w:type="gramEnd"/>
                           </w:p>
                           <w:p>
                             <w:pPr>
@@ -529,7 +519,6 @@
                               </w:rPr>
                               <w:tab/>
                             </w:r>
-                            <w:proofErr w:type="gramStart"/>
                             <w:r>
                               <w:rPr>
                                 <w:sz w:val="20"/>
@@ -547,7 +536,6 @@
                               </w:rPr>
                               <w:t>2</w:t>
                             </w:r>
-                            <w:proofErr w:type="gramEnd"/>
                           </w:p>
                           <w:p>
                             <w:pPr>
@@ -574,7 +562,6 @@
                               </w:rPr>
                               <w:tab/>
                             </w:r>
-                            <w:proofErr w:type="gramStart"/>
                             <w:r>
                               <w:rPr>
                                 <w:sz w:val="20"/>
@@ -591,7 +578,6 @@
                               </w:rPr>
                               <w:t>2</w:t>
                             </w:r>
-                            <w:proofErr w:type="gramEnd"/>
                           </w:p>
                           <w:p>
                             <w:pPr>
@@ -630,7 +616,6 @@
                               </w:rPr>
                               <w:tab/>
                             </w:r>
-                            <w:proofErr w:type="gramStart"/>
                             <w:r>
                               <w:rPr>
                                 <w:sz w:val="20"/>
@@ -647,7 +632,6 @@
                               </w:rPr>
                               <w:t>2</w:t>
                             </w:r>
-                            <w:proofErr w:type="gramEnd"/>
                           </w:p>
                           <w:p>
                             <w:pPr>
@@ -682,7 +666,6 @@
                               </w:rPr>
                               <w:tab/>
                             </w:r>
-                            <w:proofErr w:type="gramStart"/>
                             <w:r>
                               <w:rPr>
                                 <w:sz w:val="20"/>
@@ -700,7 +683,6 @@
                               </w:rPr>
                               <w:t>3</w:t>
                             </w:r>
-                            <w:proofErr w:type="gramEnd"/>
                           </w:p>
                           <w:p>
                             <w:pPr>
@@ -741,7 +723,6 @@
                               </w:rPr>
                               <w:tab/>
                             </w:r>
-                            <w:proofErr w:type="gramStart"/>
                             <w:r>
                               <w:rPr>
                                 <w:sz w:val="20"/>
@@ -758,7 +739,6 @@
                               </w:rPr>
                               <w:t>3</w:t>
                             </w:r>
-                            <w:proofErr w:type="gramEnd"/>
                           </w:p>
                           <w:p>
                             <w:pPr>
@@ -790,7 +770,6 @@
                               </w:rPr>
                               <w:tab/>
                             </w:r>
-                            <w:proofErr w:type="gramStart"/>
                             <w:r>
                               <w:rPr>
                                 <w:sz w:val="20"/>
@@ -807,7 +786,6 @@
                               </w:rPr>
                               <w:t>3</w:t>
                             </w:r>
-                            <w:proofErr w:type="gramEnd"/>
                           </w:p>
                           <w:p>
                             <w:pPr>
@@ -839,7 +817,6 @@
                               </w:rPr>
                               <w:tab/>
                             </w:r>
-                            <w:proofErr w:type="gramStart"/>
                             <w:r>
                               <w:rPr>
                                 <w:sz w:val="20"/>
@@ -848,7 +825,6 @@
                               <w:tab/>
                               <w:t xml:space="preserve">  4</w:t>
                             </w:r>
-                            <w:proofErr w:type="gramEnd"/>
                           </w:p>
                           <w:p>
                             <w:pPr>
@@ -880,7 +856,6 @@
                               </w:rPr>
                               <w:tab/>
                             </w:r>
-                            <w:proofErr w:type="gramStart"/>
                             <w:r>
                               <w:rPr>
                                 <w:sz w:val="20"/>
@@ -896,7 +871,6 @@
                               </w:rPr>
                               <w:t>5</w:t>
                             </w:r>
-                            <w:proofErr w:type="gramEnd"/>
                           </w:p>
                           <w:p>
                             <w:pPr>
@@ -916,7 +890,6 @@
                               </w:rPr>
                               <w:t>Organisation &amp; Asset Change Logs</w:t>
                             </w:r>
-                            <w:proofErr w:type="gramStart"/>
                             <w:r>
                               <w:rPr>
                                 <w:sz w:val="20"/>
@@ -925,7 +898,6 @@
                               <w:tab/>
                               <w:t xml:space="preserve">  5</w:t>
                             </w:r>
-                            <w:proofErr w:type="gramEnd"/>
                             <w:r>
                               <w:rPr>
                                 <w:sz w:val="20"/>
@@ -956,7 +928,6 @@
                               </w:rPr>
                               <w:tab/>
                             </w:r>
-                            <w:proofErr w:type="gramStart"/>
                             <w:r>
                               <w:rPr>
                                 <w:sz w:val="20"/>
@@ -974,7 +945,6 @@
                               </w:rPr>
                               <w:t>6</w:t>
                             </w:r>
-                            <w:proofErr w:type="gramEnd"/>
                           </w:p>
                           <w:p>
                             <w:pPr>
@@ -1008,7 +978,6 @@
                               </w:rPr>
                               <w:tab/>
                             </w:r>
-                            <w:proofErr w:type="gramStart"/>
                             <w:r>
                               <w:rPr>
                                 <w:sz w:val="20"/>
@@ -1025,7 +994,6 @@
                               </w:rPr>
                               <w:t>6</w:t>
                             </w:r>
-                            <w:proofErr w:type="gramEnd"/>
                           </w:p>
                           <w:p>
                             <w:pPr>
@@ -1041,14 +1009,7 @@
                                 <w:sz w:val="20"/>
                                 <w:szCs w:val="20"/>
                               </w:rPr>
-                              <w:t xml:space="preserve">Editing </w:t>
-                            </w:r>
-                            <w:r>
-                              <w:rPr>
-                                <w:sz w:val="20"/>
-                                <w:szCs w:val="20"/>
-                              </w:rPr>
-                              <w:t>Tasks</w:t>
+                              <w:t>Editing Tasks</w:t>
                             </w:r>
                             <w:r>
                               <w:rPr>
@@ -1071,7 +1032,6 @@
                               </w:rPr>
                               <w:tab/>
                             </w:r>
-                            <w:proofErr w:type="gramStart"/>
                             <w:r>
                               <w:rPr>
                                 <w:sz w:val="20"/>
@@ -1088,7 +1048,6 @@
                               </w:rPr>
                               <w:t>6</w:t>
                             </w:r>
-                            <w:proofErr w:type="gramEnd"/>
                           </w:p>
                           <w:p>
                             <w:pPr>
@@ -1127,7 +1086,6 @@
                               </w:rPr>
                               <w:tab/>
                             </w:r>
-                            <w:proofErr w:type="gramStart"/>
                             <w:r>
                               <w:rPr>
                                 <w:sz w:val="20"/>
@@ -1143,7 +1101,6 @@
                               </w:rPr>
                               <w:t>7</w:t>
                             </w:r>
-                            <w:proofErr w:type="gramEnd"/>
                           </w:p>
                           <w:p>
                             <w:pPr>
@@ -1175,7 +1132,6 @@
                               </w:rPr>
                               <w:tab/>
                             </w:r>
-                            <w:proofErr w:type="gramStart"/>
                             <w:r>
                               <w:rPr>
                                 <w:sz w:val="20"/>
@@ -1191,7 +1147,6 @@
                               </w:rPr>
                               <w:t>7</w:t>
                             </w:r>
-                            <w:proofErr w:type="gramEnd"/>
                           </w:p>
                           <w:p>
                             <w:pPr>
@@ -1219,7 +1174,6 @@
                               </w:rPr>
                               <w:tab/>
                             </w:r>
-                            <w:proofErr w:type="gramStart"/>
                             <w:r>
                               <w:rPr>
                                 <w:sz w:val="20"/>
@@ -1237,7 +1191,6 @@
                               </w:rPr>
                               <w:t>8</w:t>
                             </w:r>
-                            <w:proofErr w:type="gramEnd"/>
                           </w:p>
                           <w:p>
                             <w:pPr>
@@ -1263,7 +1216,6 @@
                               </w:rPr>
                               <w:tab/>
                             </w:r>
-                            <w:proofErr w:type="gramStart"/>
                             <w:r>
                               <w:rPr>
                                 <w:sz w:val="20"/>
@@ -1280,7 +1232,6 @@
                               </w:rPr>
                               <w:t>8</w:t>
                             </w:r>
-                            <w:proofErr w:type="gramEnd"/>
                           </w:p>
                           <w:p>
                             <w:pPr>
@@ -1558,7 +1509,6 @@
                         </w:rPr>
                         <w:tab/>
                       </w:r>
-                      <w:proofErr w:type="gramStart"/>
                       <w:r>
                         <w:rPr>
                           <w:sz w:val="20"/>
@@ -1576,7 +1526,6 @@
                         </w:rPr>
                         <w:t>1</w:t>
                       </w:r>
-                      <w:proofErr w:type="gramEnd"/>
                     </w:p>
                     <w:p>
                       <w:pPr>
@@ -1615,7 +1564,6 @@
                         </w:rPr>
                         <w:tab/>
                       </w:r>
-                      <w:proofErr w:type="gramStart"/>
                       <w:r>
                         <w:rPr>
                           <w:sz w:val="20"/>
@@ -1631,7 +1579,6 @@
                         </w:rPr>
                         <w:t>1</w:t>
                       </w:r>
-                      <w:proofErr w:type="gramEnd"/>
                     </w:p>
                     <w:p>
                       <w:pPr>
@@ -1663,7 +1610,6 @@
                         </w:rPr>
                         <w:tab/>
                       </w:r>
-                      <w:proofErr w:type="gramStart"/>
                       <w:r>
                         <w:rPr>
                           <w:sz w:val="20"/>
@@ -1672,7 +1618,6 @@
                         <w:tab/>
                         <w:t xml:space="preserve">  1</w:t>
                       </w:r>
-                      <w:proofErr w:type="gramEnd"/>
                     </w:p>
                     <w:p>
                       <w:pPr>
@@ -1697,7 +1642,6 @@
                         </w:rPr>
                         <w:tab/>
                       </w:r>
-                      <w:proofErr w:type="gramStart"/>
                       <w:r>
                         <w:rPr>
                           <w:sz w:val="20"/>
@@ -1706,7 +1650,6 @@
                         <w:tab/>
                         <w:t xml:space="preserve">  1</w:t>
                       </w:r>
-                      <w:proofErr w:type="gramEnd"/>
                     </w:p>
                     <w:p>
                       <w:pPr>
@@ -1738,7 +1681,6 @@
                         </w:rPr>
                         <w:tab/>
                       </w:r>
-                      <w:proofErr w:type="gramStart"/>
                       <w:r>
                         <w:rPr>
                           <w:sz w:val="20"/>
@@ -1747,7 +1689,6 @@
                         <w:tab/>
                         <w:t xml:space="preserve">  1</w:t>
                       </w:r>
-                      <w:proofErr w:type="gramEnd"/>
                     </w:p>
                     <w:p>
                       <w:pPr>
@@ -1782,7 +1723,6 @@
                         </w:rPr>
                         <w:tab/>
                       </w:r>
-                      <w:proofErr w:type="gramStart"/>
                       <w:r>
                         <w:rPr>
                           <w:sz w:val="20"/>
@@ -1800,7 +1740,6 @@
                         </w:rPr>
                         <w:t>2</w:t>
                       </w:r>
-                      <w:proofErr w:type="gramEnd"/>
                     </w:p>
                     <w:p>
                       <w:pPr>
@@ -1827,7 +1766,6 @@
                         </w:rPr>
                         <w:tab/>
                       </w:r>
-                      <w:proofErr w:type="gramStart"/>
                       <w:r>
                         <w:rPr>
                           <w:sz w:val="20"/>
@@ -1844,7 +1782,6 @@
                         </w:rPr>
                         <w:t>2</w:t>
                       </w:r>
-                      <w:proofErr w:type="gramEnd"/>
                     </w:p>
                     <w:p>
                       <w:pPr>
@@ -1883,7 +1820,6 @@
                         </w:rPr>
                         <w:tab/>
                       </w:r>
-                      <w:proofErr w:type="gramStart"/>
                       <w:r>
                         <w:rPr>
                           <w:sz w:val="20"/>
@@ -1900,7 +1836,6 @@
                         </w:rPr>
                         <w:t>2</w:t>
                       </w:r>
-                      <w:proofErr w:type="gramEnd"/>
                     </w:p>
                     <w:p>
                       <w:pPr>
@@ -1935,7 +1870,6 @@
                         </w:rPr>
                         <w:tab/>
                       </w:r>
-                      <w:proofErr w:type="gramStart"/>
                       <w:r>
                         <w:rPr>
                           <w:sz w:val="20"/>
@@ -1953,7 +1887,6 @@
                         </w:rPr>
                         <w:t>3</w:t>
                       </w:r>
-                      <w:proofErr w:type="gramEnd"/>
                     </w:p>
                     <w:p>
                       <w:pPr>
@@ -1994,7 +1927,6 @@
                         </w:rPr>
                         <w:tab/>
                       </w:r>
-                      <w:proofErr w:type="gramStart"/>
                       <w:r>
                         <w:rPr>
                           <w:sz w:val="20"/>
@@ -2011,7 +1943,6 @@
                         </w:rPr>
                         <w:t>3</w:t>
                       </w:r>
-                      <w:proofErr w:type="gramEnd"/>
                     </w:p>
                     <w:p>
                       <w:pPr>
@@ -2043,7 +1974,6 @@
                         </w:rPr>
                         <w:tab/>
                       </w:r>
-                      <w:proofErr w:type="gramStart"/>
                       <w:r>
                         <w:rPr>
                           <w:sz w:val="20"/>
@@ -2060,7 +1990,6 @@
                         </w:rPr>
                         <w:t>3</w:t>
                       </w:r>
-                      <w:proofErr w:type="gramEnd"/>
                     </w:p>
                     <w:p>
                       <w:pPr>
@@ -2092,7 +2021,6 @@
                         </w:rPr>
                         <w:tab/>
                       </w:r>
-                      <w:proofErr w:type="gramStart"/>
                       <w:r>
                         <w:rPr>
                           <w:sz w:val="20"/>
@@ -2101,7 +2029,6 @@
                         <w:tab/>
                         <w:t xml:space="preserve">  4</w:t>
                       </w:r>
-                      <w:proofErr w:type="gramEnd"/>
                     </w:p>
                     <w:p>
                       <w:pPr>
@@ -2133,7 +2060,6 @@
                         </w:rPr>
                         <w:tab/>
                       </w:r>
-                      <w:proofErr w:type="gramStart"/>
                       <w:r>
                         <w:rPr>
                           <w:sz w:val="20"/>
@@ -2149,7 +2075,6 @@
                         </w:rPr>
                         <w:t>5</w:t>
                       </w:r>
-                      <w:proofErr w:type="gramEnd"/>
                     </w:p>
                     <w:p>
                       <w:pPr>
@@ -2169,7 +2094,6 @@
                         </w:rPr>
                         <w:t>Organisation &amp; Asset Change Logs</w:t>
                       </w:r>
-                      <w:proofErr w:type="gramStart"/>
                       <w:r>
                         <w:rPr>
                           <w:sz w:val="20"/>
@@ -2178,7 +2102,6 @@
                         <w:tab/>
                         <w:t xml:space="preserve">  5</w:t>
                       </w:r>
-                      <w:proofErr w:type="gramEnd"/>
                       <w:r>
                         <w:rPr>
                           <w:sz w:val="20"/>
@@ -2209,7 +2132,6 @@
                         </w:rPr>
                         <w:tab/>
                       </w:r>
-                      <w:proofErr w:type="gramStart"/>
                       <w:r>
                         <w:rPr>
                           <w:sz w:val="20"/>
@@ -2227,7 +2149,6 @@
                         </w:rPr>
                         <w:t>6</w:t>
                       </w:r>
-                      <w:proofErr w:type="gramEnd"/>
                     </w:p>
                     <w:p>
                       <w:pPr>
@@ -2261,7 +2182,6 @@
                         </w:rPr>
                         <w:tab/>
                       </w:r>
-                      <w:proofErr w:type="gramStart"/>
                       <w:r>
                         <w:rPr>
                           <w:sz w:val="20"/>
@@ -2278,7 +2198,6 @@
                         </w:rPr>
                         <w:t>6</w:t>
                       </w:r>
-                      <w:proofErr w:type="gramEnd"/>
                     </w:p>
                     <w:p>
                       <w:pPr>
@@ -2294,14 +2213,7 @@
                           <w:sz w:val="20"/>
                           <w:szCs w:val="20"/>
                         </w:rPr>
-                        <w:t xml:space="preserve">Editing </w:t>
-                      </w:r>
-                      <w:r>
-                        <w:rPr>
-                          <w:sz w:val="20"/>
-                          <w:szCs w:val="20"/>
-                        </w:rPr>
-                        <w:t>Tasks</w:t>
+                        <w:t>Editing Tasks</w:t>
                       </w:r>
                       <w:r>
                         <w:rPr>
@@ -2324,7 +2236,6 @@
                         </w:rPr>
                         <w:tab/>
                       </w:r>
-                      <w:proofErr w:type="gramStart"/>
                       <w:r>
                         <w:rPr>
                           <w:sz w:val="20"/>
@@ -2341,7 +2252,6 @@
                         </w:rPr>
                         <w:t>6</w:t>
                       </w:r>
-                      <w:proofErr w:type="gramEnd"/>
                     </w:p>
                     <w:p>
                       <w:pPr>
@@ -2380,7 +2290,6 @@
                         </w:rPr>
                         <w:tab/>
                       </w:r>
-                      <w:proofErr w:type="gramStart"/>
                       <w:r>
                         <w:rPr>
                           <w:sz w:val="20"/>
@@ -2396,7 +2305,6 @@
                         </w:rPr>
                         <w:t>7</w:t>
                       </w:r>
-                      <w:proofErr w:type="gramEnd"/>
                     </w:p>
                     <w:p>
                       <w:pPr>
@@ -2428,7 +2336,6 @@
                         </w:rPr>
                         <w:tab/>
                       </w:r>
-                      <w:proofErr w:type="gramStart"/>
                       <w:r>
                         <w:rPr>
                           <w:sz w:val="20"/>
@@ -2444,7 +2351,6 @@
                         </w:rPr>
                         <w:t>7</w:t>
                       </w:r>
-                      <w:proofErr w:type="gramEnd"/>
                     </w:p>
                     <w:p>
                       <w:pPr>
@@ -2472,7 +2378,6 @@
                         </w:rPr>
                         <w:tab/>
                       </w:r>
-                      <w:proofErr w:type="gramStart"/>
                       <w:r>
                         <w:rPr>
                           <w:sz w:val="20"/>
@@ -2490,7 +2395,6 @@
                         </w:rPr>
                         <w:t>8</w:t>
                       </w:r>
-                      <w:proofErr w:type="gramEnd"/>
                     </w:p>
                     <w:p>
                       <w:pPr>
@@ -2516,7 +2420,6 @@
                         </w:rPr>
                         <w:tab/>
                       </w:r>
-                      <w:proofErr w:type="gramStart"/>
                       <w:r>
                         <w:rPr>
                           <w:sz w:val="20"/>
@@ -2533,7 +2436,6 @@
                         </w:rPr>
                         <w:t>8</w:t>
                       </w:r>
-                      <w:proofErr w:type="gramEnd"/>
                     </w:p>
                     <w:p>
                       <w:pPr>
@@ -4038,12 +3940,21 @@
                                 <w:szCs w:val="20"/>
                               </w:rPr>
                             </w:pPr>
+                            <w:proofErr w:type="spellStart"/>
                             <w:r>
                               <w:rPr>
                                 <w:sz w:val="20"/>
                                 <w:szCs w:val="20"/>
                               </w:rPr>
-                              <w:t xml:space="preserve">BridgeManager </w:t>
+                              <w:t>BridgeManager</w:t>
+                            </w:r>
+                            <w:proofErr w:type="spellEnd"/>
+                            <w:r>
+                              <w:rPr>
+                                <w:sz w:val="20"/>
+                                <w:szCs w:val="20"/>
+                              </w:rPr>
+                              <w:t xml:space="preserve"> </w:t>
                             </w:r>
                             <w:r>
                               <w:rPr>
@@ -5338,12 +5249,21 @@
                           <w:szCs w:val="20"/>
                         </w:rPr>
                       </w:pPr>
+                      <w:proofErr w:type="spellStart"/>
                       <w:r>
                         <w:rPr>
                           <w:sz w:val="20"/>
                           <w:szCs w:val="20"/>
                         </w:rPr>
-                        <w:t xml:space="preserve">BridgeManager </w:t>
+                        <w:t>BridgeManager</w:t>
+                      </w:r>
+                      <w:proofErr w:type="spellEnd"/>
+                      <w:r>
+                        <w:rPr>
+                          <w:sz w:val="20"/>
+                          <w:szCs w:val="20"/>
+                        </w:rPr>
+                        <w:t xml:space="preserve"> </w:t>
                       </w:r>
                       <w:r>
                         <w:rPr>
@@ -6031,39 +5951,8 @@
           <w:sz w:val="20"/>
           <w:szCs w:val="20"/>
         </w:rPr>
-        <w:t xml:space="preserve">]-  </w:t>
-      </w:r>
-      <w:proofErr w:type="gramStart"/>
-      <w:r>
-        <w:rPr>
-          <w:b/>
-          <w:bCs/>
-          <w:sz w:val="20"/>
-          <w:szCs w:val="20"/>
-        </w:rPr>
-        <w:t xml:space="preserve">  ]</w:t>
-      </w:r>
-      <w:proofErr w:type="gramEnd"/>
-      <w:r>
-        <w:rPr>
-          <w:b/>
-          <w:bCs/>
-          <w:sz w:val="20"/>
-          <w:szCs w:val="20"/>
-        </w:rPr>
-        <w:t xml:space="preserve">[    </w:t>
-      </w:r>
-      <w:proofErr w:type="gramStart"/>
-      <w:r>
-        <w:rPr>
-          <w:b/>
-          <w:bCs/>
-          <w:sz w:val="20"/>
-          <w:szCs w:val="20"/>
-        </w:rPr>
-        <w:t>-[</w:t>
-      </w:r>
-      <w:proofErr w:type="gramEnd"/>
+        <w:t>]-    ][    -[</w:t>
+      </w:r>
     </w:p>
     <w:p>
       <w:pPr>
@@ -6949,15 +6838,7 @@
           <w:sz w:val="20"/>
           <w:szCs w:val="20"/>
         </w:rPr>
-        <w:t xml:space="preserve">Note that closing Bridge Manager with </w:t>
-      </w:r>
-      <w:proofErr w:type="gramStart"/>
-      <w:r>
-        <w:rPr>
-          <w:sz w:val="20"/>
-          <w:szCs w:val="20"/>
-        </w:rPr>
-        <w:t>the</w:t>
+        <w:t>Note that closing Bridge Manager with the</w:t>
       </w:r>
       <w:r>
         <w:rPr>
@@ -6983,7 +6864,6 @@
         </w:rPr>
         <w:t>X</w:t>
       </w:r>
-      <w:proofErr w:type="gramEnd"/>
       <w:r>
         <w:rPr>
           <w:b/>
@@ -8543,23 +8423,7 @@
           <w:sz w:val="20"/>
           <w:szCs w:val="20"/>
         </w:rPr>
-        <w:t xml:space="preserve"> </w:t>
-      </w:r>
-      <w:proofErr w:type="gramStart"/>
-      <w:r>
-        <w:rPr>
-          <w:sz w:val="20"/>
-          <w:szCs w:val="20"/>
-        </w:rPr>
-        <w:t>in order to</w:t>
-      </w:r>
-      <w:proofErr w:type="gramEnd"/>
-      <w:r>
-        <w:rPr>
-          <w:sz w:val="20"/>
-          <w:szCs w:val="20"/>
-        </w:rPr>
-        <w:t xml:space="preserve"> allow them to be linked to multiple organisations</w:t>
+        <w:t xml:space="preserve"> in order to allow them to be linked to multiple organisations</w:t>
       </w:r>
       <w:r>
         <w:rPr>
@@ -8573,16 +8437,43 @@
           <w:sz w:val="20"/>
           <w:szCs w:val="20"/>
         </w:rPr>
-        <w:t xml:space="preserve">See the OrganisationContacts table in the </w:t>
-      </w:r>
-      <w:r>
-        <w:rPr>
-          <w:b/>
-          <w:bCs/>
-          <w:sz w:val="20"/>
-          <w:szCs w:val="20"/>
-        </w:rPr>
-        <w:t xml:space="preserve">BridgeManager Database </w:t>
+        <w:t xml:space="preserve">See the </w:t>
+      </w:r>
+      <w:proofErr w:type="spellStart"/>
+      <w:r>
+        <w:rPr>
+          <w:sz w:val="20"/>
+          <w:szCs w:val="20"/>
+        </w:rPr>
+        <w:t>OrganisationContacts</w:t>
+      </w:r>
+      <w:proofErr w:type="spellEnd"/>
+      <w:r>
+        <w:rPr>
+          <w:sz w:val="20"/>
+          <w:szCs w:val="20"/>
+        </w:rPr>
+        <w:t xml:space="preserve"> table in the </w:t>
+      </w:r>
+      <w:proofErr w:type="spellStart"/>
+      <w:r>
+        <w:rPr>
+          <w:b/>
+          <w:bCs/>
+          <w:sz w:val="20"/>
+          <w:szCs w:val="20"/>
+        </w:rPr>
+        <w:t>BridgeManager</w:t>
+      </w:r>
+      <w:proofErr w:type="spellEnd"/>
+      <w:r>
+        <w:rPr>
+          <w:b/>
+          <w:bCs/>
+          <w:sz w:val="20"/>
+          <w:szCs w:val="20"/>
+        </w:rPr>
+        <w:t xml:space="preserve"> Database </w:t>
       </w:r>
       <w:r>
         <w:rPr>
@@ -8983,6 +8874,7 @@
           <w:bCs/>
         </w:rPr>
       </w:pPr>
+      <w:proofErr w:type="spellStart"/>
       <w:r>
         <w:rPr>
           <w:b/>
@@ -8990,6 +8882,7 @@
         </w:rPr>
         <w:t>Queriability</w:t>
       </w:r>
+      <w:proofErr w:type="spellEnd"/>
     </w:p>
     <w:p>
       <w:pPr>
@@ -9124,19 +9017,21 @@
         </w:rPr>
         <w:t xml:space="preserve">Much like organisations and assets, tasks in Bridge Manager are generally identified by their reference. They differ in that there is no foreign key relation in the database between the </w:t>
       </w:r>
-      <w:r>
-        <w:rPr>
-          <w:sz w:val="20"/>
-          <w:szCs w:val="20"/>
-        </w:rPr>
-        <w:t>Task_Reference column</w:t>
-      </w:r>
-      <w:r>
-        <w:rPr>
-          <w:sz w:val="20"/>
-          <w:szCs w:val="20"/>
-        </w:rPr>
-        <w:t>s in the Task, Visit, Document or Organisation tables</w:t>
+      <w:proofErr w:type="spellStart"/>
+      <w:r>
+        <w:rPr>
+          <w:sz w:val="20"/>
+          <w:szCs w:val="20"/>
+        </w:rPr>
+        <w:t>Task_Reference</w:t>
+      </w:r>
+      <w:proofErr w:type="spellEnd"/>
+      <w:r>
+        <w:rPr>
+          <w:sz w:val="20"/>
+          <w:szCs w:val="20"/>
+        </w:rPr>
+        <w:t xml:space="preserve"> columns in the Task, Visit, Document or Organisation tables</w:t>
       </w:r>
       <w:r>
         <w:rPr>
@@ -9145,14 +9040,25 @@
         </w:rPr>
         <w:t xml:space="preserve"> (as illustrated in </w:t>
       </w:r>
-      <w:r>
-        <w:rPr>
-          <w:b/>
-          <w:bCs/>
-          <w:sz w:val="20"/>
-          <w:szCs w:val="20"/>
-        </w:rPr>
-        <w:t>BridgeManager Database Diagram</w:t>
+      <w:proofErr w:type="spellStart"/>
+      <w:r>
+        <w:rPr>
+          <w:b/>
+          <w:bCs/>
+          <w:sz w:val="20"/>
+          <w:szCs w:val="20"/>
+        </w:rPr>
+        <w:t>BridgeManager</w:t>
+      </w:r>
+      <w:proofErr w:type="spellEnd"/>
+      <w:r>
+        <w:rPr>
+          <w:b/>
+          <w:bCs/>
+          <w:sz w:val="20"/>
+          <w:szCs w:val="20"/>
+        </w:rPr>
+        <w:t xml:space="preserve"> Database Diagram</w:t>
       </w:r>
       <w:r>
         <w:rPr>
@@ -9494,14 +9400,7 @@
           <w:sz w:val="20"/>
           <w:szCs w:val="20"/>
         </w:rPr>
-        <w:t>In the title bar menu, go to Database &gt; New &gt;</w:t>
-      </w:r>
-      <w:r>
-        <w:rPr>
-          <w:sz w:val="20"/>
-          <w:szCs w:val="20"/>
-        </w:rPr>
-        <w:t xml:space="preserve"> Task. Input the desired information, </w:t>
+        <w:t xml:space="preserve">In the title bar menu, go to Database &gt; New &gt; Task. Input the desired information, </w:t>
       </w:r>
       <w:r>
         <w:rPr>
@@ -9537,23 +9436,7 @@
           <w:sz w:val="20"/>
           <w:szCs w:val="20"/>
         </w:rPr>
-        <w:t xml:space="preserve"> along with the </w:t>
-      </w:r>
-      <w:proofErr w:type="gramStart"/>
-      <w:r>
-        <w:rPr>
-          <w:sz w:val="20"/>
-          <w:szCs w:val="20"/>
-        </w:rPr>
-        <w:t>Break Out</w:t>
-      </w:r>
-      <w:proofErr w:type="gramEnd"/>
-      <w:r>
-        <w:rPr>
-          <w:sz w:val="20"/>
-          <w:szCs w:val="20"/>
-        </w:rPr>
-        <w:t xml:space="preserve"> function (see </w:t>
+        <w:t xml:space="preserve"> along with the Break Out function (see </w:t>
       </w:r>
       <w:r>
         <w:rPr>
@@ -9962,12 +9845,21 @@
           <w:szCs w:val="20"/>
         </w:rPr>
       </w:pPr>
-      <w:r>
-        <w:rPr>
-          <w:sz w:val="20"/>
-          <w:szCs w:val="20"/>
-        </w:rPr>
-        <w:t>Vists and documents</w:t>
+      <w:proofErr w:type="spellStart"/>
+      <w:r>
+        <w:rPr>
+          <w:sz w:val="20"/>
+          <w:szCs w:val="20"/>
+        </w:rPr>
+        <w:t>Vists</w:t>
+      </w:r>
+      <w:proofErr w:type="spellEnd"/>
+      <w:r>
+        <w:rPr>
+          <w:sz w:val="20"/>
+          <w:szCs w:val="20"/>
+        </w:rPr>
+        <w:t xml:space="preserve"> and documents</w:t>
       </w:r>
       <w:r>
         <w:rPr>
@@ -9990,21 +9882,7 @@
           <w:sz w:val="20"/>
           <w:szCs w:val="20"/>
         </w:rPr>
-        <w:t xml:space="preserve"> either by going to </w:t>
-      </w:r>
-      <w:r>
-        <w:rPr>
-          <w:sz w:val="20"/>
-          <w:szCs w:val="20"/>
-        </w:rPr>
-        <w:t>Database &gt; New &gt; Task</w:t>
-      </w:r>
-      <w:r>
-        <w:rPr>
-          <w:sz w:val="20"/>
-          <w:szCs w:val="20"/>
-        </w:rPr>
-        <w:t xml:space="preserve"> in the title bar menu, or by clicking </w:t>
+        <w:t xml:space="preserve"> either by going to Database &gt; New &gt; Task in the title bar menu, or by clicking </w:t>
       </w:r>
       <w:r>
         <w:rPr>
@@ -10498,23 +10376,7 @@
           <w:sz w:val="20"/>
           <w:szCs w:val="20"/>
         </w:rPr>
-        <w:t xml:space="preserve">if it </w:t>
-      </w:r>
-      <w:proofErr w:type="gramStart"/>
-      <w:r>
-        <w:rPr>
-          <w:sz w:val="20"/>
-          <w:szCs w:val="20"/>
-        </w:rPr>
-        <w:t>has</w:t>
-      </w:r>
-      <w:proofErr w:type="gramEnd"/>
-      <w:r>
-        <w:rPr>
-          <w:sz w:val="20"/>
-          <w:szCs w:val="20"/>
-        </w:rPr>
-        <w:t xml:space="preserve"> one) will have its reference</w:t>
+        <w:t>if it has one) will have its reference</w:t>
       </w:r>
       <w:r>
         <w:rPr>
@@ -10723,30 +10585,14 @@
           <w:sz w:val="20"/>
           <w:szCs w:val="20"/>
         </w:rPr>
-        <w:t xml:space="preserve"> </w:t>
-      </w:r>
-      <w:proofErr w:type="gramStart"/>
-      <w:r>
-        <w:rPr>
-          <w:sz w:val="20"/>
-          <w:szCs w:val="20"/>
-        </w:rPr>
-        <w:t>grid</w:t>
-      </w:r>
-      <w:r>
-        <w:rPr>
-          <w:sz w:val="20"/>
-          <w:szCs w:val="20"/>
-        </w:rPr>
-        <w:t>, or</w:t>
-      </w:r>
-      <w:proofErr w:type="gramEnd"/>
-      <w:r>
-        <w:rPr>
-          <w:sz w:val="20"/>
-          <w:szCs w:val="20"/>
-        </w:rPr>
-        <w:t xml:space="preserve"> go to Database &gt; New &gt; Conference</w:t>
+        <w:t xml:space="preserve"> grid</w:t>
+      </w:r>
+      <w:r>
+        <w:rPr>
+          <w:sz w:val="20"/>
+          <w:szCs w:val="20"/>
+        </w:rPr>
+        <w:t>, or go to Database &gt; New &gt; Conference</w:t>
       </w:r>
       <w:r>
         <w:rPr>
@@ -12389,39 +12235,7 @@
           <w:sz w:val="20"/>
           <w:szCs w:val="20"/>
         </w:rPr>
-        <w:t xml:space="preserve">topmost connection in a connection list </w:t>
-      </w:r>
-      <w:proofErr w:type="gramStart"/>
-      <w:r>
-        <w:rPr>
-          <w:sz w:val="20"/>
-          <w:szCs w:val="20"/>
-        </w:rPr>
-        <w:t>is considered to be</w:t>
-      </w:r>
-      <w:proofErr w:type="gramEnd"/>
-      <w:r>
-        <w:rPr>
-          <w:sz w:val="20"/>
-          <w:szCs w:val="20"/>
-        </w:rPr>
-        <w:t xml:space="preserve"> the host of its </w:t>
-      </w:r>
-      <w:proofErr w:type="gramStart"/>
-      <w:r>
-        <w:rPr>
-          <w:sz w:val="20"/>
-          <w:szCs w:val="20"/>
-        </w:rPr>
-        <w:t>conference, and</w:t>
-      </w:r>
-      <w:proofErr w:type="gramEnd"/>
-      <w:r>
-        <w:rPr>
-          <w:sz w:val="20"/>
-          <w:szCs w:val="20"/>
-        </w:rPr>
-        <w:t xml:space="preserve"> is highlighted grey. This can come in useful when running SQL queries to determine billing details</w:t>
+        <w:t>topmost connection in a connection list is considered to be the host of its conference, and is highlighted grey. This can come in useful when running SQL queries to determine billing details</w:t>
       </w:r>
       <w:r>
         <w:rPr>
@@ -12623,23 +12437,7 @@
           <w:sz w:val="20"/>
           <w:szCs w:val="20"/>
         </w:rPr>
-        <w:t xml:space="preserve">To edit a single conference, simply search for it in the data pane or locate it in the schedule </w:t>
-      </w:r>
-      <w:proofErr w:type="gramStart"/>
-      <w:r>
-        <w:rPr>
-          <w:sz w:val="20"/>
-          <w:szCs w:val="20"/>
-        </w:rPr>
-        <w:t>view, and</w:t>
-      </w:r>
-      <w:proofErr w:type="gramEnd"/>
-      <w:r>
-        <w:rPr>
-          <w:sz w:val="20"/>
-          <w:szCs w:val="20"/>
-        </w:rPr>
-        <w:t xml:space="preserve"> double click on it.</w:t>
+        <w:t>To edit a single conference, simply search for it in the data pane or locate it in the schedule view, and double click on it.</w:t>
       </w:r>
       <w:r>
         <w:rPr>
@@ -13238,23 +13036,7 @@
           <w:sz w:val="20"/>
           <w:szCs w:val="20"/>
         </w:rPr>
-        <w:t xml:space="preserve">heck the box in the Remove column for any connection you wish to remove from all selected </w:t>
-      </w:r>
-      <w:proofErr w:type="gramStart"/>
-      <w:r>
-        <w:rPr>
-          <w:sz w:val="20"/>
-          <w:szCs w:val="20"/>
-        </w:rPr>
-        <w:t>conferences, and</w:t>
-      </w:r>
-      <w:proofErr w:type="gramEnd"/>
-      <w:r>
-        <w:rPr>
-          <w:sz w:val="20"/>
-          <w:szCs w:val="20"/>
-        </w:rPr>
-        <w:t xml:space="preserve"> click adjust.</w:t>
+        <w:t>heck the box in the Remove column for any connection you wish to remove from all selected conferences, and click adjust.</w:t>
       </w:r>
     </w:p>
     <w:p>
@@ -13285,23 +13067,7 @@
           <w:sz w:val="20"/>
           <w:szCs w:val="20"/>
         </w:rPr>
-        <w:t xml:space="preserve"> column indicates </w:t>
-      </w:r>
-      <w:proofErr w:type="gramStart"/>
-      <w:r>
-        <w:rPr>
-          <w:sz w:val="20"/>
-          <w:szCs w:val="20"/>
-        </w:rPr>
-        <w:t>whether or not</w:t>
-      </w:r>
-      <w:proofErr w:type="gramEnd"/>
-      <w:r>
-        <w:rPr>
-          <w:sz w:val="20"/>
-          <w:szCs w:val="20"/>
-        </w:rPr>
-        <w:t xml:space="preserve"> the dial number is a host of any selected conference (see </w:t>
+        <w:t xml:space="preserve"> column indicates whether or not the dial number is a host of any selected conference (see </w:t>
       </w:r>
       <w:r>
         <w:rPr>
@@ -14151,9 +13917,24 @@
           <w:sz w:val="20"/>
           <w:szCs w:val="20"/>
         </w:rPr>
-        <w:t xml:space="preserve">, and click either Cancel or Uncancel depending on the </w:t>
-      </w:r>
-      <w:proofErr w:type="gramStart"/>
+        <w:t xml:space="preserve">, and click either Cancel or </w:t>
+      </w:r>
+      <w:proofErr w:type="spellStart"/>
+      <w:r>
+        <w:rPr>
+          <w:sz w:val="20"/>
+          <w:szCs w:val="20"/>
+        </w:rPr>
+        <w:t>Uncancel</w:t>
+      </w:r>
+      <w:proofErr w:type="spellEnd"/>
+      <w:r>
+        <w:rPr>
+          <w:sz w:val="20"/>
+          <w:szCs w:val="20"/>
+        </w:rPr>
+        <w:t xml:space="preserve"> depending on the </w:t>
+      </w:r>
       <w:r>
         <w:rPr>
           <w:sz w:val="20"/>
@@ -14166,15 +13947,7 @@
           <w:sz w:val="20"/>
           <w:szCs w:val="20"/>
         </w:rPr>
-        <w:t>status</w:t>
-      </w:r>
-      <w:proofErr w:type="gramEnd"/>
-      <w:r>
-        <w:rPr>
-          <w:sz w:val="20"/>
-          <w:szCs w:val="20"/>
-        </w:rPr>
-        <w:t xml:space="preserve"> of the </w:t>
+        <w:t xml:space="preserve">status of the </w:t>
       </w:r>
       <w:r>
         <w:rPr>
@@ -15730,30 +15503,14 @@
           <w:sz w:val="20"/>
           <w:szCs w:val="20"/>
         </w:rPr>
-        <w:t xml:space="preserve"> that is not yet a part of a </w:t>
-      </w:r>
-      <w:proofErr w:type="gramStart"/>
-      <w:r>
-        <w:rPr>
-          <w:sz w:val="20"/>
-          <w:szCs w:val="20"/>
-        </w:rPr>
-        <w:t>recurrence</w:t>
-      </w:r>
-      <w:r>
-        <w:rPr>
-          <w:sz w:val="20"/>
-          <w:szCs w:val="20"/>
-        </w:rPr>
-        <w:t>, and</w:t>
-      </w:r>
-      <w:proofErr w:type="gramEnd"/>
-      <w:r>
-        <w:rPr>
-          <w:sz w:val="20"/>
-          <w:szCs w:val="20"/>
-        </w:rPr>
-        <w:t xml:space="preserve"> click Create Recurrence.</w:t>
+        <w:t xml:space="preserve"> that is not yet a part of a recurrence</w:t>
+      </w:r>
+      <w:r>
+        <w:rPr>
+          <w:sz w:val="20"/>
+          <w:szCs w:val="20"/>
+        </w:rPr>
+        <w:t>, and click Create Recurrence.</w:t>
       </w:r>
     </w:p>
     <w:p>
@@ -16158,23 +15915,7 @@
           <w:sz w:val="20"/>
           <w:szCs w:val="20"/>
         </w:rPr>
-        <w:t xml:space="preserve"> the text box if </w:t>
-      </w:r>
-      <w:proofErr w:type="gramStart"/>
-      <w:r>
-        <w:rPr>
-          <w:sz w:val="20"/>
-          <w:szCs w:val="20"/>
-        </w:rPr>
-        <w:t>needed, and</w:t>
-      </w:r>
-      <w:proofErr w:type="gramEnd"/>
-      <w:r>
-        <w:rPr>
-          <w:sz w:val="20"/>
-          <w:szCs w:val="20"/>
-        </w:rPr>
-        <w:t xml:space="preserve"> double click the desired recurrence.</w:t>
+        <w:t xml:space="preserve"> the text box if needed, and double click the desired recurrence.</w:t>
       </w:r>
       <w:r>
         <w:rPr>
@@ -16834,39 +16575,7 @@
           <w:sz w:val="20"/>
           <w:szCs w:val="20"/>
         </w:rPr>
-        <w:t xml:space="preserve">In Bridge Manager, a resource serves </w:t>
-      </w:r>
-      <w:proofErr w:type="gramStart"/>
-      <w:r>
-        <w:rPr>
-          <w:sz w:val="20"/>
-          <w:szCs w:val="20"/>
-        </w:rPr>
-        <w:t>as a way to</w:t>
-      </w:r>
-      <w:proofErr w:type="gramEnd"/>
-      <w:r>
-        <w:rPr>
-          <w:sz w:val="20"/>
-          <w:szCs w:val="20"/>
-        </w:rPr>
-        <w:t xml:space="preserve"> partition parts of the </w:t>
-      </w:r>
-      <w:proofErr w:type="gramStart"/>
-      <w:r>
-        <w:rPr>
-          <w:sz w:val="20"/>
-          <w:szCs w:val="20"/>
-        </w:rPr>
-        <w:t>service, and</w:t>
-      </w:r>
-      <w:proofErr w:type="gramEnd"/>
-      <w:r>
-        <w:rPr>
-          <w:sz w:val="20"/>
-          <w:szCs w:val="20"/>
-        </w:rPr>
-        <w:t xml:space="preserve"> also handle to conference and connection capacities. See the resource fields in </w:t>
+        <w:t xml:space="preserve">In Bridge Manager, a resource serves as a way to partition parts of the service, and also handle to conference and connection capacities. See the resource fields in </w:t>
       </w:r>
       <w:r>
         <w:rPr>
@@ -17233,23 +16942,7 @@
           <w:sz w:val="20"/>
           <w:szCs w:val="20"/>
         </w:rPr>
-        <w:t xml:space="preserve">conference can be placed </w:t>
-      </w:r>
-      <w:proofErr w:type="gramStart"/>
-      <w:r>
-        <w:rPr>
-          <w:sz w:val="20"/>
-          <w:szCs w:val="20"/>
-        </w:rPr>
-        <w:t>in a given</w:t>
-      </w:r>
-      <w:proofErr w:type="gramEnd"/>
-      <w:r>
-        <w:rPr>
-          <w:sz w:val="20"/>
-          <w:szCs w:val="20"/>
-        </w:rPr>
-        <w:t xml:space="preserve"> timeframe, it will not allow you to place any more conferences there. It may be the case that you know the resource can handle additional conferences due to some factor unknown to Bridge Manager, or perhaps you wish to make a provisional booking. In this case, you will want additional rows on which to place these exceptions when the resource is already at capacity.</w:t>
+        <w:t>conference can be placed in a given timeframe, it will not allow you to place any more conferences there. It may be the case that you know the resource can handle additional conferences due to some factor unknown to Bridge Manager, or perhaps you wish to make a provisional booking. In this case, you will want additional rows on which to place these exceptions when the resource is already at capacity.</w:t>
       </w:r>
     </w:p>
     <w:p>
@@ -17597,17 +17290,8 @@
           <w:sz w:val="20"/>
           <w:szCs w:val="20"/>
         </w:rPr>
-        <w:t xml:space="preserve"> conferences </w:t>
-      </w:r>
-      <w:proofErr w:type="gramStart"/>
-      <w:r>
-        <w:rPr>
-          <w:sz w:val="20"/>
-          <w:szCs w:val="20"/>
-        </w:rPr>
-        <w:t>at a glance</w:t>
-      </w:r>
-      <w:proofErr w:type="gramEnd"/>
+        <w:t xml:space="preserve"> conferences at a glance</w:t>
+      </w:r>
       <w:r>
         <w:rPr>
           <w:sz w:val="20"/>
@@ -17663,15 +17347,7 @@
           <w:sz w:val="20"/>
           <w:szCs w:val="20"/>
         </w:rPr>
-        <w:t xml:space="preserve">To view it, </w:t>
-      </w:r>
-      <w:proofErr w:type="gramStart"/>
-      <w:r>
-        <w:rPr>
-          <w:sz w:val="20"/>
-          <w:szCs w:val="20"/>
-        </w:rPr>
-        <w:t xml:space="preserve">click  </w:t>
+        <w:t xml:space="preserve">To view it, click  </w:t>
       </w:r>
       <w:r>
         <w:rPr>
@@ -17696,17 +17372,7 @@
           <w:sz w:val="20"/>
           <w:szCs w:val="20"/>
         </w:rPr>
-        <w:t>]</w:t>
-      </w:r>
-      <w:proofErr w:type="gramEnd"/>
-      <w:r>
-        <w:rPr>
-          <w:b/>
-          <w:bCs/>
-          <w:sz w:val="20"/>
-          <w:szCs w:val="20"/>
-        </w:rPr>
-        <w:t xml:space="preserve">[ </w:t>
+        <w:t xml:space="preserve">][ </w:t>
       </w:r>
       <w:r>
         <w:rPr>
@@ -18349,15 +18015,7 @@
           <w:sz w:val="20"/>
           <w:szCs w:val="20"/>
         </w:rPr>
-        <w:t xml:space="preserve">to zoom in and out either vertically or horizontally according to </w:t>
-      </w:r>
-      <w:proofErr w:type="gramStart"/>
-      <w:r>
-        <w:rPr>
-          <w:sz w:val="20"/>
-          <w:szCs w:val="20"/>
-        </w:rPr>
-        <w:t xml:space="preserve">the </w:t>
+        <w:t xml:space="preserve">to zoom in and out either vertically or horizontally according to the </w:t>
       </w:r>
       <w:r>
         <w:rPr>
@@ -18375,7 +18033,6 @@
         </w:rPr>
         <w:t>↕</w:t>
       </w:r>
-      <w:proofErr w:type="gramEnd"/>
       <w:r>
         <w:rPr>
           <w:b/>
@@ -18390,15 +18047,7 @@
           <w:sz w:val="20"/>
           <w:szCs w:val="20"/>
         </w:rPr>
-        <w:t xml:space="preserve"> </w:t>
-      </w:r>
-      <w:proofErr w:type="gramStart"/>
-      <w:r>
-        <w:rPr>
-          <w:sz w:val="20"/>
-          <w:szCs w:val="20"/>
-        </w:rPr>
-        <w:t xml:space="preserve">and  </w:t>
+        <w:t xml:space="preserve"> and  </w:t>
       </w:r>
       <w:r>
         <w:rPr>
@@ -18409,7 +18058,6 @@
         </w:rPr>
         <w:t>↔</w:t>
       </w:r>
-      <w:proofErr w:type="gramEnd"/>
       <w:r>
         <w:rPr>
           <w:sz w:val="20"/>
@@ -18650,30 +18298,14 @@
           <w:sz w:val="20"/>
           <w:szCs w:val="20"/>
         </w:rPr>
-        <w:t xml:space="preserve">Use the mouse wheel to scroll </w:t>
-      </w:r>
-      <w:proofErr w:type="gramStart"/>
-      <w:r>
-        <w:rPr>
-          <w:sz w:val="20"/>
-          <w:szCs w:val="20"/>
-        </w:rPr>
-        <w:t>vertically</w:t>
-      </w:r>
-      <w:r>
-        <w:rPr>
-          <w:sz w:val="20"/>
-          <w:szCs w:val="20"/>
-        </w:rPr>
-        <w:t>, or</w:t>
-      </w:r>
-      <w:proofErr w:type="gramEnd"/>
-      <w:r>
-        <w:rPr>
-          <w:sz w:val="20"/>
-          <w:szCs w:val="20"/>
-        </w:rPr>
-        <w:t xml:space="preserve"> h</w:t>
+        <w:t>Use the mouse wheel to scroll vertically</w:t>
+      </w:r>
+      <w:r>
+        <w:rPr>
+          <w:sz w:val="20"/>
+          <w:szCs w:val="20"/>
+        </w:rPr>
+        <w:t>, or h</w:t>
       </w:r>
       <w:r>
         <w:rPr>
@@ -18747,23 +18379,7 @@
           <w:sz w:val="20"/>
           <w:szCs w:val="20"/>
         </w:rPr>
-        <w:t xml:space="preserve"> </w:t>
-      </w:r>
-      <w:proofErr w:type="gramStart"/>
-      <w:r>
-        <w:rPr>
-          <w:sz w:val="20"/>
-          <w:szCs w:val="20"/>
-        </w:rPr>
-        <w:t>in order to</w:t>
-      </w:r>
-      <w:proofErr w:type="gramEnd"/>
-      <w:r>
-        <w:rPr>
-          <w:sz w:val="20"/>
-          <w:szCs w:val="20"/>
-        </w:rPr>
-        <w:t xml:space="preserve"> centre the schedule on that conference</w:t>
+        <w:t xml:space="preserve"> in order to centre the schedule on that conference</w:t>
       </w:r>
       <w:r>
         <w:rPr>
@@ -19512,23 +19128,7 @@
           <w:sz w:val="20"/>
           <w:szCs w:val="20"/>
         </w:rPr>
-        <w:t xml:space="preserve"> conferences, either box-select by holding the left mouse button and dragging (start in an empty space</w:t>
-      </w:r>
-      <w:proofErr w:type="gramStart"/>
-      <w:r>
-        <w:rPr>
-          <w:sz w:val="20"/>
-          <w:szCs w:val="20"/>
-        </w:rPr>
-        <w:t>), or</w:t>
-      </w:r>
-      <w:proofErr w:type="gramEnd"/>
-      <w:r>
-        <w:rPr>
-          <w:sz w:val="20"/>
-          <w:szCs w:val="20"/>
-        </w:rPr>
-        <w:t xml:space="preserve"> left click to select a single conference. Hold shift</w:t>
+        <w:t xml:space="preserve"> conferences, either box-select by holding the left mouse button and dragging (start in an empty space), or left click to select a single conference. Hold shift</w:t>
       </w:r>
       <w:r>
         <w:rPr>
@@ -20019,23 +19619,7 @@
           <w:sz w:val="20"/>
           <w:szCs w:val="20"/>
         </w:rPr>
-        <w:t xml:space="preserve">Conferences are coloured in the schedule view for better visibility of conference states, including </w:t>
-      </w:r>
-      <w:proofErr w:type="gramStart"/>
-      <w:r>
-        <w:rPr>
-          <w:sz w:val="20"/>
-          <w:szCs w:val="20"/>
-        </w:rPr>
-        <w:t>whether or not</w:t>
-      </w:r>
-      <w:proofErr w:type="gramEnd"/>
-      <w:r>
-        <w:rPr>
-          <w:sz w:val="20"/>
-          <w:szCs w:val="20"/>
-        </w:rPr>
-        <w:t xml:space="preserve"> they have been meaningfully written up. </w:t>
+        <w:t xml:space="preserve">Conferences are coloured in the schedule view for better visibility of conference states, including whether or not they have been meaningfully written up. </w:t>
       </w:r>
       <w:r>
         <w:rPr>
@@ -22025,23 +21609,7 @@
           <w:sz w:val="20"/>
           <w:szCs w:val="20"/>
         </w:rPr>
-        <w:t xml:space="preserve"> will shade all conferences containing clashing dial numbers in </w:t>
-      </w:r>
-      <w:proofErr w:type="gramStart"/>
-      <w:r>
-        <w:rPr>
-          <w:sz w:val="20"/>
-          <w:szCs w:val="20"/>
-        </w:rPr>
-        <w:t>red, and</w:t>
-      </w:r>
-      <w:proofErr w:type="gramEnd"/>
-      <w:r>
-        <w:rPr>
-          <w:sz w:val="20"/>
-          <w:szCs w:val="20"/>
-        </w:rPr>
-        <w:t xml:space="preserve"> highlight the grid to indicate the earliest and latest conference start and end times where clashes are present.</w:t>
+        <w:t xml:space="preserve"> will shade all conferences containing clashing dial numbers in red, and highlight the grid to indicate the earliest and latest conference start and end times where clashes are present.</w:t>
       </w:r>
     </w:p>
     <w:p>
@@ -22493,15 +22061,7 @@
           <w:sz w:val="20"/>
           <w:szCs w:val="20"/>
         </w:rPr>
-        <w:t xml:space="preserve">To access the data pane, </w:t>
-      </w:r>
-      <w:proofErr w:type="gramStart"/>
-      <w:r>
-        <w:rPr>
-          <w:sz w:val="20"/>
-          <w:szCs w:val="20"/>
-        </w:rPr>
-        <w:t xml:space="preserve">click  </w:t>
+        <w:t xml:space="preserve">To access the data pane, click  </w:t>
       </w:r>
       <w:r>
         <w:rPr>
@@ -22517,35 +22077,16 @@
           <w:sz w:val="20"/>
           <w:szCs w:val="20"/>
         </w:rPr>
-        <w:t xml:space="preserve"> or</w:t>
-      </w:r>
-      <w:proofErr w:type="gramEnd"/>
-      <w:r>
-        <w:rPr>
-          <w:sz w:val="20"/>
-          <w:szCs w:val="20"/>
-        </w:rPr>
-        <w:t xml:space="preserve">  </w:t>
-      </w:r>
-      <w:proofErr w:type="gramStart"/>
-      <w:r>
-        <w:rPr>
-          <w:b/>
-          <w:bCs/>
-          <w:sz w:val="20"/>
-          <w:szCs w:val="20"/>
-        </w:rPr>
-        <w:t>-[</w:t>
-      </w:r>
-      <w:proofErr w:type="gramEnd"/>
-      <w:r>
-        <w:rPr>
-          <w:b/>
-          <w:bCs/>
-          <w:sz w:val="20"/>
-          <w:szCs w:val="20"/>
-        </w:rPr>
-        <w:t xml:space="preserve"> </w:t>
+        <w:t xml:space="preserve"> or  </w:t>
+      </w:r>
+      <w:r>
+        <w:rPr>
+          <w:b/>
+          <w:bCs/>
+          <w:sz w:val="20"/>
+          <w:szCs w:val="20"/>
+        </w:rPr>
+        <w:t xml:space="preserve">-[ </w:t>
       </w:r>
       <w:r>
         <w:rPr>
@@ -23921,30 +23462,22 @@
           <w:sz w:val="20"/>
           <w:szCs w:val="20"/>
         </w:rPr>
+        <w:t xml:space="preserve"> option</w:t>
+      </w:r>
+      <w:r>
+        <w:rPr>
+          <w:sz w:val="20"/>
+          <w:szCs w:val="20"/>
+        </w:rPr>
+        <w:t>,</w:t>
+      </w:r>
+      <w:r>
+        <w:rPr>
+          <w:sz w:val="20"/>
+          <w:szCs w:val="20"/>
+        </w:rPr>
         <w:t xml:space="preserve"> </w:t>
       </w:r>
-      <w:proofErr w:type="gramStart"/>
-      <w:r>
-        <w:rPr>
-          <w:sz w:val="20"/>
-          <w:szCs w:val="20"/>
-        </w:rPr>
-        <w:t>option</w:t>
-      </w:r>
-      <w:r>
-        <w:rPr>
-          <w:sz w:val="20"/>
-          <w:szCs w:val="20"/>
-        </w:rPr>
-        <w:t>,</w:t>
-      </w:r>
-      <w:r>
-        <w:rPr>
-          <w:sz w:val="20"/>
-          <w:szCs w:val="20"/>
-        </w:rPr>
-        <w:t xml:space="preserve"> </w:t>
-      </w:r>
       <w:r>
         <w:rPr>
           <w:sz w:val="20"/>
@@ -23952,7 +23485,6 @@
         </w:rPr>
         <w:t>and</w:t>
       </w:r>
-      <w:proofErr w:type="gramEnd"/>
       <w:r>
         <w:rPr>
           <w:sz w:val="20"/>
@@ -24306,23 +23838,7 @@
           <w:sz w:val="20"/>
           <w:szCs w:val="20"/>
         </w:rPr>
-        <w:t xml:space="preserve">Note that there are numerous functions outside those stated below in the screenshot to the right. Many tables in Bridge Manager contain additional functions specific to that </w:t>
-      </w:r>
-      <w:proofErr w:type="gramStart"/>
-      <w:r>
-        <w:rPr>
-          <w:sz w:val="20"/>
-          <w:szCs w:val="20"/>
-        </w:rPr>
-        <w:t>table, and</w:t>
-      </w:r>
-      <w:proofErr w:type="gramEnd"/>
-      <w:r>
-        <w:rPr>
-          <w:sz w:val="20"/>
-          <w:szCs w:val="20"/>
-        </w:rPr>
-        <w:t xml:space="preserve"> occasionally omit some of the key features listed below.</w:t>
+        <w:t>Note that there are numerous functions outside those stated below in the screenshot to the right. Many tables in Bridge Manager contain additional functions specific to that table, and occasionally omit some of the key features listed below.</w:t>
       </w:r>
     </w:p>
     <w:p>
@@ -24427,32 +23943,14 @@
                 <w:sz w:val="20"/>
                 <w:szCs w:val="20"/>
               </w:rPr>
-              <w:t xml:space="preserve">Select </w:t>
+              <w:t xml:space="preserve">Select None  </w:t>
             </w:r>
-            <w:proofErr w:type="gramStart"/>
             <w:r>
               <w:rPr>
-                <w:b/>
-                <w:bCs/>
                 <w:sz w:val="20"/>
                 <w:szCs w:val="20"/>
               </w:rPr>
-              <w:t xml:space="preserve">None  </w:t>
-            </w:r>
-            <w:r>
-              <w:rPr>
-                <w:sz w:val="20"/>
-                <w:szCs w:val="20"/>
-              </w:rPr>
-              <w:t>[</w:t>
-            </w:r>
-            <w:proofErr w:type="gramEnd"/>
-            <w:r>
-              <w:rPr>
-                <w:sz w:val="20"/>
-                <w:szCs w:val="20"/>
-              </w:rPr>
-              <w:t>Esc]</w:t>
+              <w:t>[Esc]</w:t>
             </w:r>
             <w:r>
               <w:rPr>
@@ -24484,7 +23982,6 @@
               </w:rPr>
               <w:br/>
             </w:r>
-            <w:proofErr w:type="gramStart"/>
             <w:r>
               <w:rPr>
                 <w:b/>
@@ -24499,15 +23996,7 @@
                 <w:sz w:val="20"/>
                 <w:szCs w:val="20"/>
               </w:rPr>
-              <w:t xml:space="preserve">  [</w:t>
-            </w:r>
-            <w:proofErr w:type="gramEnd"/>
-            <w:r>
-              <w:rPr>
-                <w:sz w:val="20"/>
-                <w:szCs w:val="20"/>
-              </w:rPr>
-              <w:t>Ctrl-C]</w:t>
+              <w:t xml:space="preserve">  [Ctrl-C]</w:t>
             </w:r>
             <w:r>
               <w:rPr>
@@ -24553,32 +24042,14 @@
                 <w:sz w:val="20"/>
                 <w:szCs w:val="20"/>
               </w:rPr>
-              <w:t xml:space="preserve">Select </w:t>
+              <w:t>Select All</w:t>
             </w:r>
-            <w:proofErr w:type="gramStart"/>
             <w:r>
               <w:rPr>
-                <w:b/>
-                <w:bCs/>
                 <w:sz w:val="20"/>
                 <w:szCs w:val="20"/>
               </w:rPr>
-              <w:t>All</w:t>
-            </w:r>
-            <w:r>
-              <w:rPr>
-                <w:sz w:val="20"/>
-                <w:szCs w:val="20"/>
-              </w:rPr>
-              <w:t xml:space="preserve">  [</w:t>
-            </w:r>
-            <w:proofErr w:type="gramEnd"/>
-            <w:r>
-              <w:rPr>
-                <w:sz w:val="20"/>
-                <w:szCs w:val="20"/>
-              </w:rPr>
-              <w:t>Ctrl-A]</w:t>
+              <w:t xml:space="preserve">  [Ctrl-A]</w:t>
             </w:r>
             <w:r>
               <w:rPr>
@@ -24608,9 +24079,31 @@
                 <w:sz w:val="20"/>
                 <w:szCs w:val="20"/>
               </w:rPr>
-              <w:t xml:space="preserve">Copy Including </w:t>
+              <w:t>Copy Including Headers</w:t>
             </w:r>
-            <w:proofErr w:type="gramStart"/>
+            <w:r>
+              <w:rPr>
+                <w:sz w:val="20"/>
+                <w:szCs w:val="20"/>
+              </w:rPr>
+              <w:t xml:space="preserve">  [</w:t>
+            </w:r>
+            <w:proofErr w:type="spellStart"/>
+            <w:r>
+              <w:rPr>
+                <w:sz w:val="20"/>
+                <w:szCs w:val="20"/>
+              </w:rPr>
+              <w:t>Ctrl+Shift+C</w:t>
+            </w:r>
+            <w:proofErr w:type="spellEnd"/>
+            <w:r>
+              <w:rPr>
+                <w:sz w:val="20"/>
+                <w:szCs w:val="20"/>
+              </w:rPr>
+              <w:t>]</w:t>
+            </w:r>
             <w:r>
               <w:rPr>
                 <w:b/>
@@ -24618,30 +24111,6 @@
                 <w:sz w:val="20"/>
                 <w:szCs w:val="20"/>
               </w:rPr>
-              <w:t>Headers</w:t>
-            </w:r>
-            <w:r>
-              <w:rPr>
-                <w:sz w:val="20"/>
-                <w:szCs w:val="20"/>
-              </w:rPr>
-              <w:t xml:space="preserve">  [</w:t>
-            </w:r>
-            <w:proofErr w:type="gramEnd"/>
-            <w:r>
-              <w:rPr>
-                <w:sz w:val="20"/>
-                <w:szCs w:val="20"/>
-              </w:rPr>
-              <w:t>Ctrl+Shift+C]</w:t>
-            </w:r>
-            <w:r>
-              <w:rPr>
-                <w:b/>
-                <w:bCs/>
-                <w:sz w:val="20"/>
-                <w:szCs w:val="20"/>
-              </w:rPr>
               <w:br/>
             </w:r>
             <w:r>
@@ -24649,23 +24118,7 @@
                 <w:sz w:val="20"/>
                 <w:szCs w:val="20"/>
               </w:rPr>
-              <w:t xml:space="preserve">Same as </w:t>
-            </w:r>
-            <w:proofErr w:type="gramStart"/>
-            <w:r>
-              <w:rPr>
-                <w:sz w:val="20"/>
-                <w:szCs w:val="20"/>
-              </w:rPr>
-              <w:t>above, but</w:t>
-            </w:r>
-            <w:proofErr w:type="gramEnd"/>
-            <w:r>
-              <w:rPr>
-                <w:sz w:val="20"/>
-                <w:szCs w:val="20"/>
-              </w:rPr>
-              <w:t xml:space="preserve"> includes the table column headers in the copied information.</w:t>
+              <w:t>Same as above, but includes the table column headers in the copied information.</w:t>
             </w:r>
           </w:p>
         </w:tc>
@@ -25213,23 +24666,7 @@
           <w:sz w:val="20"/>
           <w:szCs w:val="20"/>
         </w:rPr>
-        <w:t xml:space="preserve">You will need to be somewhat familiar with the SQL language </w:t>
-      </w:r>
-      <w:proofErr w:type="gramStart"/>
-      <w:r>
-        <w:rPr>
-          <w:sz w:val="20"/>
-          <w:szCs w:val="20"/>
-        </w:rPr>
-        <w:t>in order to</w:t>
-      </w:r>
-      <w:proofErr w:type="gramEnd"/>
-      <w:r>
-        <w:rPr>
-          <w:sz w:val="20"/>
-          <w:szCs w:val="20"/>
-        </w:rPr>
-        <w:t xml:space="preserve"> use this </w:t>
+        <w:t xml:space="preserve">You will need to be somewhat familiar with the SQL language in order to use this </w:t>
       </w:r>
       <w:r>
         <w:rPr>
@@ -25350,14 +24787,25 @@
         </w:rPr>
         <w:t xml:space="preserve"> can be found at the end of this document under </w:t>
       </w:r>
-      <w:r>
-        <w:rPr>
-          <w:b/>
-          <w:bCs/>
-          <w:sz w:val="20"/>
-          <w:szCs w:val="20"/>
-        </w:rPr>
-        <w:t xml:space="preserve">BridgeManager Database </w:t>
+      <w:proofErr w:type="spellStart"/>
+      <w:r>
+        <w:rPr>
+          <w:b/>
+          <w:bCs/>
+          <w:sz w:val="20"/>
+          <w:szCs w:val="20"/>
+        </w:rPr>
+        <w:t>BridgeManager</w:t>
+      </w:r>
+      <w:proofErr w:type="spellEnd"/>
+      <w:r>
+        <w:rPr>
+          <w:b/>
+          <w:bCs/>
+          <w:sz w:val="20"/>
+          <w:szCs w:val="20"/>
+        </w:rPr>
+        <w:t xml:space="preserve"> Database </w:t>
       </w:r>
       <w:r>
         <w:rPr>
@@ -28097,14 +27545,25 @@
         </w:rPr>
         <w:t xml:space="preserve"> </w:t>
       </w:r>
-      <w:r>
-        <w:rPr>
-          <w:b/>
-          <w:bCs/>
-          <w:sz w:val="20"/>
-          <w:szCs w:val="20"/>
-        </w:rPr>
-        <w:t xml:space="preserve">BridgeManager Database </w:t>
+      <w:proofErr w:type="spellStart"/>
+      <w:r>
+        <w:rPr>
+          <w:b/>
+          <w:bCs/>
+          <w:sz w:val="20"/>
+          <w:szCs w:val="20"/>
+        </w:rPr>
+        <w:t>BridgeManager</w:t>
+      </w:r>
+      <w:proofErr w:type="spellEnd"/>
+      <w:r>
+        <w:rPr>
+          <w:b/>
+          <w:bCs/>
+          <w:sz w:val="20"/>
+          <w:szCs w:val="20"/>
+        </w:rPr>
+        <w:t xml:space="preserve"> Database </w:t>
       </w:r>
       <w:r>
         <w:rPr>
@@ -28829,7 +28288,23 @@
           <w:sz w:val="20"/>
           <w:szCs w:val="20"/>
         </w:rPr>
-        <w:t xml:space="preserve">For dropdowns and checklists, you can either manually or automatically set their available options. </w:t>
+        <w:t>For dropdowns and checklists, you</w:t>
+      </w:r>
+      <w:r>
+        <w:rPr>
+          <w:noProof/>
+          <w:sz w:val="20"/>
+          <w:szCs w:val="20"/>
+        </w:rPr>
+        <w:t xml:space="preserve"> must</w:t>
+      </w:r>
+      <w:r>
+        <w:rPr>
+          <w:noProof/>
+          <w:sz w:val="20"/>
+          <w:szCs w:val="20"/>
+        </w:rPr>
+        <w:t xml:space="preserve"> either manually or automatically set their available options. </w:t>
       </w:r>
       <w:r>
         <w:rPr>
@@ -28857,7 +28332,7 @@
           <w:sz w:val="18"/>
           <w:szCs w:val="18"/>
         </w:rPr>
-        <w:t>o</w:t>
+        <w:t>value list</w:t>
       </w:r>
       <w:r>
         <w:rPr>
@@ -28868,17 +28343,6 @@
           <w:sz w:val="18"/>
           <w:szCs w:val="18"/>
         </w:rPr>
-        <w:t>ptional value list</w:t>
-      </w:r>
-      <w:r>
-        <w:rPr>
-          <w:rFonts w:ascii="Roboto Mono" w:hAnsi="Roboto Mono"/>
-          <w:b/>
-          <w:bCs/>
-          <w:noProof/>
-          <w:sz w:val="18"/>
-          <w:szCs w:val="18"/>
-        </w:rPr>
         <w:t xml:space="preserve"> </w:t>
       </w:r>
       <w:r>
@@ -28888,6 +28352,14 @@
           <w:szCs w:val="20"/>
         </w:rPr>
         <w:t>below.</w:t>
+      </w:r>
+      <w:r>
+        <w:rPr>
+          <w:noProof/>
+          <w:sz w:val="20"/>
+          <w:szCs w:val="20"/>
+        </w:rPr>
+        <w:t xml:space="preserve"> Dropdowns and checklist are only available for columns containing textual data.</w:t>
       </w:r>
     </w:p>
     <w:p>
@@ -30979,6 +30451,7 @@
           <w:szCs w:val="30"/>
         </w:rPr>
       </w:pPr>
+      <w:proofErr w:type="spellStart"/>
       <w:r>
         <w:rPr>
           <w:b/>
@@ -30987,22 +30460,160 @@
           <w:szCs w:val="30"/>
         </w:rPr>
         <w:lastRenderedPageBreak/>
-        <w:t>BridgeManager Database Diagram</w:t>
-      </w:r>
-    </w:p>
-    <w:p>
-      <w:pPr>
-        <w:rPr>
-          <w:sz w:val="20"/>
-          <w:szCs w:val="20"/>
-        </w:rPr>
-      </w:pPr>
-      <w:r>
-        <w:rPr>
-          <w:sz w:val="20"/>
-          <w:szCs w:val="20"/>
-        </w:rPr>
-        <w:t>Note that the diagram below is not exhaustive, as it omits the OrganisationOrder, AssetOrder, ContactOrder, ConferenceOrder, TaskOrder, VisitOrder, DocumentOrder and FriendlyNames tables. Those tables are purely operational to the application and are not intended to be queried by the user or administrator.</w:t>
+        <w:t>BridgeManager</w:t>
+      </w:r>
+      <w:proofErr w:type="spellEnd"/>
+      <w:r>
+        <w:rPr>
+          <w:b/>
+          <w:bCs/>
+          <w:sz w:val="30"/>
+          <w:szCs w:val="30"/>
+        </w:rPr>
+        <w:t xml:space="preserve"> Database Diagram</w:t>
+      </w:r>
+    </w:p>
+    <w:p>
+      <w:pPr>
+        <w:rPr>
+          <w:sz w:val="20"/>
+          <w:szCs w:val="20"/>
+        </w:rPr>
+      </w:pPr>
+      <w:r>
+        <w:rPr>
+          <w:sz w:val="20"/>
+          <w:szCs w:val="20"/>
+        </w:rPr>
+        <w:t xml:space="preserve">Note that the diagram below is not exhaustive, as it omits the </w:t>
+      </w:r>
+      <w:proofErr w:type="spellStart"/>
+      <w:r>
+        <w:rPr>
+          <w:sz w:val="20"/>
+          <w:szCs w:val="20"/>
+        </w:rPr>
+        <w:t>OrganisationOrder</w:t>
+      </w:r>
+      <w:proofErr w:type="spellEnd"/>
+      <w:r>
+        <w:rPr>
+          <w:sz w:val="20"/>
+          <w:szCs w:val="20"/>
+        </w:rPr>
+        <w:t xml:space="preserve">, </w:t>
+      </w:r>
+      <w:proofErr w:type="spellStart"/>
+      <w:r>
+        <w:rPr>
+          <w:sz w:val="20"/>
+          <w:szCs w:val="20"/>
+        </w:rPr>
+        <w:t>AssetOrder</w:t>
+      </w:r>
+      <w:proofErr w:type="spellEnd"/>
+      <w:r>
+        <w:rPr>
+          <w:sz w:val="20"/>
+          <w:szCs w:val="20"/>
+        </w:rPr>
+        <w:t xml:space="preserve">, </w:t>
+      </w:r>
+      <w:proofErr w:type="spellStart"/>
+      <w:r>
+        <w:rPr>
+          <w:sz w:val="20"/>
+          <w:szCs w:val="20"/>
+        </w:rPr>
+        <w:t>ContactOrder</w:t>
+      </w:r>
+      <w:proofErr w:type="spellEnd"/>
+      <w:r>
+        <w:rPr>
+          <w:sz w:val="20"/>
+          <w:szCs w:val="20"/>
+        </w:rPr>
+        <w:t xml:space="preserve">, </w:t>
+      </w:r>
+      <w:proofErr w:type="spellStart"/>
+      <w:r>
+        <w:rPr>
+          <w:sz w:val="20"/>
+          <w:szCs w:val="20"/>
+        </w:rPr>
+        <w:t>ConferenceOrder</w:t>
+      </w:r>
+      <w:proofErr w:type="spellEnd"/>
+      <w:r>
+        <w:rPr>
+          <w:sz w:val="20"/>
+          <w:szCs w:val="20"/>
+        </w:rPr>
+        <w:t xml:space="preserve">, </w:t>
+      </w:r>
+      <w:proofErr w:type="spellStart"/>
+      <w:r>
+        <w:rPr>
+          <w:sz w:val="20"/>
+          <w:szCs w:val="20"/>
+        </w:rPr>
+        <w:t>TaskOrder</w:t>
+      </w:r>
+      <w:proofErr w:type="spellEnd"/>
+      <w:r>
+        <w:rPr>
+          <w:sz w:val="20"/>
+          <w:szCs w:val="20"/>
+        </w:rPr>
+        <w:t xml:space="preserve">, </w:t>
+      </w:r>
+      <w:proofErr w:type="spellStart"/>
+      <w:r>
+        <w:rPr>
+          <w:sz w:val="20"/>
+          <w:szCs w:val="20"/>
+        </w:rPr>
+        <w:t>VisitOrder</w:t>
+      </w:r>
+      <w:proofErr w:type="spellEnd"/>
+      <w:r>
+        <w:rPr>
+          <w:sz w:val="20"/>
+          <w:szCs w:val="20"/>
+        </w:rPr>
+        <w:t xml:space="preserve">, </w:t>
+      </w:r>
+      <w:proofErr w:type="spellStart"/>
+      <w:r>
+        <w:rPr>
+          <w:sz w:val="20"/>
+          <w:szCs w:val="20"/>
+        </w:rPr>
+        <w:t>DocumentOrder</w:t>
+      </w:r>
+      <w:proofErr w:type="spellEnd"/>
+      <w:r>
+        <w:rPr>
+          <w:sz w:val="20"/>
+          <w:szCs w:val="20"/>
+        </w:rPr>
+        <w:t xml:space="preserve"> and </w:t>
+      </w:r>
+      <w:proofErr w:type="spellStart"/>
+      <w:r>
+        <w:rPr>
+          <w:sz w:val="20"/>
+          <w:szCs w:val="20"/>
+        </w:rPr>
+        <w:t>FriendlyNames</w:t>
+      </w:r>
+      <w:proofErr w:type="spellEnd"/>
+      <w:r>
+        <w:rPr>
+          <w:sz w:val="20"/>
+          <w:szCs w:val="20"/>
+        </w:rPr>
+        <w:t xml:space="preserve"> tables. Those tables are purely operational to the application and are not intended to be queried by the user or administrator.</w:t>
       </w:r>
     </w:p>
     <w:p>
@@ -31247,7 +30858,7 @@
             <v:shape id="_x0000_s1025" type="#_x0000_t75" style="position:absolute;left:0;text-align:left;margin-left:463.75pt;margin-top:.75pt;width:63.55pt;height:9.75pt;z-index:251659264;mso-position-horizontal-relative:text;mso-position-vertical-relative:text">
               <v:imagedata r:id="rId2" o:title=""/>
             </v:shape>
-            <o:OLEObject Type="Embed" ProgID="PBrush" ShapeID="_x0000_s1025" DrawAspect="Content" ObjectID="_1805893576" r:id="rId3"/>
+            <o:OLEObject Type="Embed" ProgID="PBrush" ShapeID="_x0000_s1025" DrawAspect="Content" ObjectID="_1830437935" r:id="rId3"/>
           </w:object>
         </w:r>
         <w:r>
@@ -31321,84 +30932,30 @@
 <file path=word/numbering.xml><?xml version="1.0" encoding="utf-8"?>
 <w:numbering xmlns:wpc="http://schemas.microsoft.com/office/word/2010/wordprocessingCanvas" xmlns:cx="http://schemas.microsoft.com/office/drawing/2014/chartex" xmlns:cx1="http://schemas.microsoft.com/office/drawing/2015/9/8/chartex" xmlns:cx2="http://schemas.microsoft.com/office/drawing/2015/10/21/chartex" xmlns:cx3="http://schemas.microsoft.com/office/drawing/2016/5/9/chartex" xmlns:cx4="http://schemas.microsoft.com/office/drawing/2016/5/10/chartex" xmlns:cx5="http://schemas.microsoft.com/office/drawing/2016/5/11/chartex" xmlns:cx6="http://schemas.microsoft.com/office/drawing/2016/5/12/chartex" xmlns:cx7="http://schemas.microsoft.com/office/drawing/2016/5/13/chartex" xmlns:cx8="http://schemas.microsoft.com/office/drawing/2016/5/14/chartex" xmlns:mc="http://schemas.openxmlformats.org/markup-compatibility/2006" xmlns:aink="http://schemas.microsoft.com/office/drawing/2016/ink" xmlns:am3d="http://schemas.microsoft.com/office/drawing/2017/model3d" xmlns:o="urn:schemas-microsoft-com:office:office" xmlns:oel="http://schemas.microsoft.com/office/2019/extlst" xmlns:r="http://schemas.openxmlformats.org/officeDocument/2006/relationships" xmlns:m="http://schemas.openxmlformats.org/officeDocument/2006/math" xmlns:v="urn:schemas-microsoft-com:vml" xmlns:wp14="http://schemas.microsoft.com/office/word/2010/wordprocessingDrawing" xmlns:wp="http://schemas.openxmlformats.org/drawingml/2006/wordprocessingDrawing" xmlns:w10="urn:schemas-microsoft-com:office:word" xmlns:w="http://schemas.openxmlformats.org/wordprocessingml/2006/main" xmlns:w14="http://schemas.microsoft.com/office/word/2010/wordml" xmlns:w15="http://schemas.microsoft.com/office/word/2012/wordml" xmlns:w16cex="http://schemas.microsoft.com/office/word/2018/wordml/cex" xmlns:w16cid="http://schemas.microsoft.com/office/word/2016/wordml/cid" xmlns:w16="http://schemas.microsoft.com/office/word/2018/wordml" xmlns:w16du="http://schemas.microsoft.com/office/word/2023/wordml/word16du" xmlns:w16sdtdh="http://schemas.microsoft.com/office/word/2020/wordml/sdtdatahash" xmlns:w16sdtfl="http://schemas.microsoft.com/office/word/2024/wordml/sdtformatlock" xmlns:w16se="http://schemas.microsoft.com/office/word/2015/wordml/symex" xmlns:wpg="http://schemas.microsoft.com/office/word/2010/wordprocessingGroup" xmlns:wpi="http://schemas.microsoft.com/office/word/2010/wordprocessingInk" xmlns:wne="http://schemas.microsoft.com/office/word/2006/wordml" xmlns:wps="http://schemas.microsoft.com/office/word/2010/wordprocessingShape" mc:Ignorable="w14 w15 w16se w16cid w16 w16cex w16sdtdh w16sdtfl w16du wp14">
   <w:numPicBullet w:numPicBulletId="0">
-    <mc:AlternateContent>
-      <mc:Choice Requires="v">
-        <w:pict>
-          <v:shapetype w14:anchorId="0231A232" id="_x0000_t75" coordsize="21600,21600" o:spt="75" o:preferrelative="t" path="m@4@5l@4@11@9@11@9@5xe" filled="f" stroked="f">
-            <v:stroke joinstyle="miter"/>
-            <v:formulas>
-              <v:f eqn="if lineDrawn pixelLineWidth 0"/>
-              <v:f eqn="sum @0 1 0"/>
-              <v:f eqn="sum 0 0 @1"/>
-              <v:f eqn="prod @2 1 2"/>
-              <v:f eqn="prod @3 21600 pixelWidth"/>
-              <v:f eqn="prod @3 21600 pixelHeight"/>
-              <v:f eqn="sum @0 0 1"/>
-              <v:f eqn="prod @6 1 2"/>
-              <v:f eqn="prod @7 21600 pixelWidth"/>
-              <v:f eqn="sum @8 21600 0"/>
-              <v:f eqn="prod @7 21600 pixelHeight"/>
-              <v:f eqn="sum @10 21600 0"/>
-            </v:formulas>
-            <v:path o:extrusionok="f" gradientshapeok="t" o:connecttype="rect"/>
-            <o:lock v:ext="edit" aspectratio="t"/>
-          </v:shapetype>
-          <v:shape id="Picture 702034464" o:spid="_x0000_i1025" type="#_x0000_t75" style="width:7.5pt;height:7.5pt;visibility:visible;mso-wrap-style:square">
-            <v:imagedata r:id="rId1" o:title=""/>
-          </v:shape>
-        </w:pict>
-      </mc:Choice>
-      <mc:Fallback>
-        <w:drawing>
-          <wp:inline distT="0" distB="0" distL="0" distR="0" wp14:anchorId="16D531EE" wp14:editId="0BE9282B">
-            <wp:extent cx="95250" cy="95250"/>
-            <wp:effectExtent l="0" t="0" r="0" b="0"/>
-            <wp:docPr id="702034464" name="Picture 702034464"/>
-            <wp:cNvGraphicFramePr>
-              <a:graphicFrameLocks xmlns:a="http://schemas.openxmlformats.org/drawingml/2006/main" noChangeAspect="1"/>
-            </wp:cNvGraphicFramePr>
-            <a:graphic xmlns:a="http://schemas.openxmlformats.org/drawingml/2006/main">
-              <a:graphicData uri="http://schemas.openxmlformats.org/drawingml/2006/picture">
-                <pic:pic xmlns:pic="http://schemas.openxmlformats.org/drawingml/2006/picture">
-                  <pic:nvPicPr>
-                    <pic:cNvPr id="0" name="Picture -1023"/>
-                    <pic:cNvPicPr>
-                      <a:picLocks noChangeAspect="1" noChangeArrowheads="1"/>
-                    </pic:cNvPicPr>
-                  </pic:nvPicPr>
-                  <pic:blipFill>
-                    <a:blip r:embed="rId2">
-                      <a:extLst>
-                        <a:ext uri="{28A0092B-C50C-407E-A947-70E740481C1C}">
-                          <a14:useLocalDpi xmlns:a14="http://schemas.microsoft.com/office/drawing/2010/main" val="0"/>
-                        </a:ext>
-                      </a:extLst>
-                    </a:blip>
-                    <a:srcRect/>
-                    <a:stretch>
-                      <a:fillRect/>
-                    </a:stretch>
-                  </pic:blipFill>
-                  <pic:spPr bwMode="auto">
-                    <a:xfrm>
-                      <a:off x="0" y="0"/>
-                      <a:ext cx="95250" cy="95250"/>
-                    </a:xfrm>
-                    <a:prstGeom prst="rect">
-                      <a:avLst/>
-                    </a:prstGeom>
-                    <a:noFill/>
-                    <a:ln>
-                      <a:noFill/>
-                    </a:ln>
-                  </pic:spPr>
-                </pic:pic>
-              </a:graphicData>
-            </a:graphic>
-          </wp:inline>
-        </w:drawing>
-      </mc:Fallback>
-    </mc:AlternateContent>
+    <w:pict>
+      <v:shapetype id="_x0000_t75" coordsize="21600,21600" o:spt="75" o:preferrelative="t" path="m@4@5l@4@11@9@11@9@5xe" filled="f" stroked="f">
+        <v:stroke joinstyle="miter"/>
+        <v:formulas>
+          <v:f eqn="if lineDrawn pixelLineWidth 0"/>
+          <v:f eqn="sum @0 1 0"/>
+          <v:f eqn="sum 0 0 @1"/>
+          <v:f eqn="prod @2 1 2"/>
+          <v:f eqn="prod @3 21600 pixelWidth"/>
+          <v:f eqn="prod @3 21600 pixelHeight"/>
+          <v:f eqn="sum @0 0 1"/>
+          <v:f eqn="prod @6 1 2"/>
+          <v:f eqn="prod @7 21600 pixelWidth"/>
+          <v:f eqn="sum @8 21600 0"/>
+          <v:f eqn="prod @7 21600 pixelHeight"/>
+          <v:f eqn="sum @10 21600 0"/>
+        </v:formulas>
+        <v:path o:extrusionok="f" gradientshapeok="t" o:connecttype="rect"/>
+        <o:lock v:ext="edit" aspectratio="t"/>
+      </v:shapetype>
+      <v:shape id="_x0000_i1029" type="#_x0000_t75" style="width:7.5pt;height:7.5pt;visibility:visible;mso-wrap-style:square" o:bullet="t">
+        <v:imagedata r:id="rId1" o:title=""/>
+      </v:shape>
+    </w:pict>
   </w:numPicBullet>
   <w:abstractNum w:abstractNumId="0" w15:restartNumberingAfterBreak="0">
     <w:nsid w:val="036618BC"/>

</xml_diff>